<commit_message>
counter graphs inserted in the docx.
</commit_message>
<xml_diff>
--- a/final report.docx
+++ b/final report.docx
@@ -689,25 +689,7 @@
                 <w:iCs/>
                 <w:noProof/>
               </w:rPr>
-              <w:t>Functio</w:t>
-            </w:r>
-            <w:r>
-              <w:rPr>
-                <w:rStyle w:val="Hyperlink"/>
-                <w:i/>
-                <w:iCs/>
-                <w:noProof/>
-              </w:rPr>
-              <w:t>n</w:t>
-            </w:r>
-            <w:r>
-              <w:rPr>
-                <w:rStyle w:val="Hyperlink"/>
-                <w:i/>
-                <w:iCs/>
-                <w:noProof/>
-              </w:rPr>
-              <w:t>ality Testing – minDistance &amp; minDistance2</w:t>
+              <w:t>Functionality Testing – minDistance &amp; minDistance2</w:t>
             </w:r>
             <w:r>
               <w:rPr>
@@ -12179,7 +12161,6 @@
           <w:id w:val="-2041039320"/>
           <w:citation/>
         </w:sdtPr>
-        <w:sdtEndPr/>
         <w:sdtContent>
           <w:r>
             <w:rPr>
@@ -13631,7 +13612,6 @@
           <w:id w:val="-864515791"/>
           <w:citation/>
         </w:sdtPr>
-        <w:sdtEndPr/>
         <w:sdtContent>
           <w:r>
             <w:rPr>
@@ -15828,10 +15808,424 @@
       </w:pPr>
       <w:r>
         <w:rPr>
+          <w:rFonts w:asciiTheme="minorHAnsi" w:hAnsiTheme="minorHAnsi" w:cstheme="minorHAnsi"/>
           <w:noProof/>
+          <w:sz w:val="22"/>
+          <w:szCs w:val="22"/>
         </w:rPr>
         <w:drawing>
-          <wp:anchor distT="0" distB="0" distL="114300" distR="114300" simplePos="0" relativeHeight="251666432" behindDoc="0" locked="0" layoutInCell="1" allowOverlap="1" wp14:anchorId="1FC08275" wp14:editId="5CF64BE5">
+          <wp:anchor distT="0" distB="0" distL="114300" distR="114300" simplePos="0" relativeHeight="251679744" behindDoc="0" locked="0" layoutInCell="1" allowOverlap="1" wp14:anchorId="1657465B" wp14:editId="528C0D6B">
+            <wp:simplePos x="0" y="0"/>
+            <wp:positionH relativeFrom="column">
+              <wp:posOffset>-827405</wp:posOffset>
+            </wp:positionH>
+            <wp:positionV relativeFrom="paragraph">
+              <wp:posOffset>257378</wp:posOffset>
+            </wp:positionV>
+            <wp:extent cx="7383145" cy="3383280"/>
+            <wp:effectExtent l="76200" t="50800" r="71755" b="96520"/>
+            <wp:wrapSquare wrapText="bothSides"/>
+            <wp:docPr id="24" name="Picture 24" descr="A screenshot of a map&#10;&#10;Description automatically generated"/>
+            <wp:cNvGraphicFramePr>
+              <a:graphicFrameLocks xmlns:a="http://schemas.openxmlformats.org/drawingml/2006/main" noChangeAspect="1"/>
+            </wp:cNvGraphicFramePr>
+            <a:graphic xmlns:a="http://schemas.openxmlformats.org/drawingml/2006/main">
+              <a:graphicData uri="http://schemas.openxmlformats.org/drawingml/2006/picture">
+                <pic:pic xmlns:pic="http://schemas.openxmlformats.org/drawingml/2006/picture">
+                  <pic:nvPicPr>
+                    <pic:cNvPr id="24" name="Screen Shot 2019-05-20 at 5.16.29 pm.png"/>
+                    <pic:cNvPicPr/>
+                  </pic:nvPicPr>
+                  <pic:blipFill>
+                    <a:blip r:embed="rId21" cstate="print">
+                      <a:extLst>
+                        <a:ext uri="{28A0092B-C50C-407E-A947-70E740481C1C}">
+                          <a14:useLocalDpi xmlns:a14="http://schemas.microsoft.com/office/drawing/2010/main" val="0"/>
+                        </a:ext>
+                      </a:extLst>
+                    </a:blip>
+                    <a:stretch>
+                      <a:fillRect/>
+                    </a:stretch>
+                  </pic:blipFill>
+                  <pic:spPr>
+                    <a:xfrm>
+                      <a:off x="0" y="0"/>
+                      <a:ext cx="7383145" cy="3383280"/>
+                    </a:xfrm>
+                    <a:prstGeom prst="rect">
+                      <a:avLst/>
+                    </a:prstGeom>
+                    <a:solidFill>
+                      <a:srgbClr val="FFFFFF">
+                        <a:shade val="85000"/>
+                      </a:srgbClr>
+                    </a:solidFill>
+                    <a:ln w="88900" cap="sq">
+                      <a:noFill/>
+                      <a:miter lim="800000"/>
+                    </a:ln>
+                    <a:effectLst>
+                      <a:outerShdw blurRad="55000" dist="18000" dir="5400000" algn="tl" rotWithShape="0">
+                        <a:srgbClr val="000000">
+                          <a:alpha val="40000"/>
+                        </a:srgbClr>
+                      </a:outerShdw>
+                    </a:effectLst>
+                    <a:scene3d>
+                      <a:camera prst="orthographicFront"/>
+                      <a:lightRig rig="twoPt" dir="t">
+                        <a:rot lat="0" lon="0" rev="7200000"/>
+                      </a:lightRig>
+                    </a:scene3d>
+                    <a:sp3d>
+                      <a:bevelT w="25400" h="19050"/>
+                      <a:contourClr>
+                        <a:srgbClr val="FFFFFF"/>
+                      </a:contourClr>
+                    </a:sp3d>
+                  </pic:spPr>
+                </pic:pic>
+              </a:graphicData>
+            </a:graphic>
+            <wp14:sizeRelH relativeFrom="page">
+              <wp14:pctWidth>0</wp14:pctWidth>
+            </wp14:sizeRelH>
+            <wp14:sizeRelV relativeFrom="page">
+              <wp14:pctHeight>0</wp14:pctHeight>
+            </wp14:sizeRelV>
+          </wp:anchor>
+        </w:drawing>
+      </w:r>
+      <w:r>
+        <w:rPr>
+          <w:rFonts w:asciiTheme="minorHAnsi" w:hAnsiTheme="minorHAnsi" w:cstheme="minorHAnsi"/>
+          <w:sz w:val="22"/>
+          <w:szCs w:val="22"/>
+        </w:rPr>
+        <w:t>Counter Results</w:t>
+      </w:r>
+      <w:r>
+        <w:rPr>
+          <w:rFonts w:asciiTheme="minorHAnsi" w:hAnsiTheme="minorHAnsi" w:cstheme="minorHAnsi"/>
+          <w:sz w:val="22"/>
+          <w:szCs w:val="22"/>
+        </w:rPr>
+        <w:t xml:space="preserve"> </w:t>
+      </w:r>
+      <w:r>
+        <w:rPr>
+          <w:rFonts w:asciiTheme="minorHAnsi" w:hAnsiTheme="minorHAnsi" w:cstheme="minorHAnsi"/>
+          <w:sz w:val="22"/>
+          <w:szCs w:val="22"/>
+        </w:rPr>
+        <w:t>–</w:t>
+      </w:r>
+      <w:r>
+        <w:rPr>
+          <w:rFonts w:asciiTheme="minorHAnsi" w:hAnsiTheme="minorHAnsi" w:cstheme="minorHAnsi"/>
+          <w:sz w:val="22"/>
+          <w:szCs w:val="22"/>
+        </w:rPr>
+        <w:t xml:space="preserve"> Comparison of two algorithms using graphs with predictive efficiencies</w:t>
+      </w:r>
+    </w:p>
+    <w:p>
+      <w:pPr>
+        <w:jc w:val="both"/>
+        <w:rPr>
+          <w:rFonts w:asciiTheme="minorHAnsi" w:hAnsiTheme="minorHAnsi" w:cstheme="minorHAnsi"/>
+          <w:sz w:val="22"/>
+          <w:szCs w:val="22"/>
+        </w:rPr>
+      </w:pPr>
+    </w:p>
+    <w:p>
+      <w:pPr>
+        <w:jc w:val="both"/>
+        <w:rPr>
+          <w:rFonts w:asciiTheme="minorHAnsi" w:hAnsiTheme="minorHAnsi" w:cstheme="minorHAnsi"/>
+          <w:sz w:val="22"/>
+          <w:szCs w:val="22"/>
+        </w:rPr>
+      </w:pPr>
+      <w:r>
+        <w:rPr>
+          <w:rFonts w:asciiTheme="minorHAnsi" w:hAnsiTheme="minorHAnsi" w:cstheme="minorHAnsi"/>
+          <w:sz w:val="22"/>
+          <w:szCs w:val="22"/>
+        </w:rPr>
+        <w:t>Predicted Efficiency:</w:t>
+      </w:r>
+    </w:p>
+    <w:p>
+      <w:pPr>
+        <w:jc w:val="both"/>
+        <w:rPr>
+          <w:rFonts w:asciiTheme="minorHAnsi" w:hAnsiTheme="minorHAnsi" w:cstheme="minorHAnsi"/>
+          <w:sz w:val="22"/>
+          <w:szCs w:val="22"/>
+        </w:rPr>
+      </w:pPr>
+    </w:p>
+    <w:p>
+      <w:pPr>
+        <w:jc w:val="both"/>
+        <w:rPr>
+          <w:rFonts w:asciiTheme="minorHAnsi" w:hAnsiTheme="minorHAnsi" w:cstheme="minorHAnsi"/>
+          <w:sz w:val="22"/>
+          <w:szCs w:val="22"/>
+        </w:rPr>
+      </w:pPr>
+      <w:proofErr w:type="spellStart"/>
+      <w:r>
+        <w:rPr>
+          <w:rFonts w:asciiTheme="minorHAnsi" w:hAnsiTheme="minorHAnsi" w:cstheme="minorHAnsi"/>
+          <w:sz w:val="22"/>
+          <w:szCs w:val="22"/>
+        </w:rPr>
+        <w:t>minDistance</w:t>
+      </w:r>
+      <w:proofErr w:type="spellEnd"/>
+      <w:r>
+        <w:rPr>
+          <w:rFonts w:asciiTheme="minorHAnsi" w:hAnsiTheme="minorHAnsi" w:cstheme="minorHAnsi"/>
+          <w:sz w:val="22"/>
+          <w:szCs w:val="22"/>
+        </w:rPr>
+        <w:t xml:space="preserve"> =</w:t>
+      </w:r>
+      <w:r>
+        <w:rPr>
+          <w:rFonts w:asciiTheme="minorHAnsi" w:hAnsiTheme="minorHAnsi" w:cstheme="minorHAnsi"/>
+        </w:rPr>
+        <w:t xml:space="preserve"> </w:t>
+      </w:r>
+      <m:oMath>
+        <m:sSup>
+          <m:sSupPr>
+            <m:ctrlPr>
+              <w:rPr>
+                <w:rFonts w:ascii="Cambria Math" w:hAnsi="Cambria Math" w:cstheme="minorHAnsi"/>
+              </w:rPr>
+            </m:ctrlPr>
+          </m:sSupPr>
+          <m:e>
+            <m:r>
+              <w:rPr>
+                <w:rFonts w:ascii="Cambria Math" w:hAnsi="Cambria Math" w:cstheme="minorHAnsi"/>
+              </w:rPr>
+              <m:t>n</m:t>
+            </m:r>
+          </m:e>
+          <m:sup>
+            <m:r>
+              <w:rPr>
+                <w:rFonts w:ascii="Cambria Math" w:hAnsi="Cambria Math" w:cstheme="minorHAnsi"/>
+              </w:rPr>
+              <m:t>2</m:t>
+            </m:r>
+          </m:sup>
+        </m:sSup>
+      </m:oMath>
+    </w:p>
+    <w:p>
+      <w:pPr>
+        <w:jc w:val="both"/>
+        <w:rPr>
+          <w:rFonts w:asciiTheme="minorHAnsi" w:hAnsiTheme="minorHAnsi" w:cstheme="minorHAnsi"/>
+        </w:rPr>
+      </w:pPr>
+      <w:r>
+        <w:rPr>
+          <w:rFonts w:asciiTheme="minorHAnsi" w:hAnsiTheme="minorHAnsi" w:cstheme="minorHAnsi"/>
+          <w:sz w:val="22"/>
+          <w:szCs w:val="22"/>
+        </w:rPr>
+        <w:t xml:space="preserve">minDistance2 = </w:t>
+      </w:r>
+      <m:oMath>
+        <m:f>
+          <m:fPr>
+            <m:ctrlPr>
+              <w:rPr>
+                <w:rFonts w:ascii="Cambria Math" w:hAnsi="Cambria Math" w:cstheme="minorHAnsi"/>
+                <w:i/>
+              </w:rPr>
+            </m:ctrlPr>
+          </m:fPr>
+          <m:num>
+            <m:r>
+              <w:rPr>
+                <w:rFonts w:ascii="Cambria Math" w:hAnsi="Cambria Math" w:cstheme="minorHAnsi"/>
+              </w:rPr>
+              <m:t>1</m:t>
+            </m:r>
+          </m:num>
+          <m:den>
+            <m:r>
+              <w:rPr>
+                <w:rFonts w:ascii="Cambria Math" w:hAnsi="Cambria Math" w:cstheme="minorHAnsi"/>
+              </w:rPr>
+              <m:t>2</m:t>
+            </m:r>
+          </m:den>
+        </m:f>
+      </m:oMath>
+      <w:r>
+        <w:rPr>
+          <w:rFonts w:asciiTheme="minorHAnsi" w:hAnsiTheme="minorHAnsi" w:cstheme="minorHAnsi"/>
+        </w:rPr>
+        <w:t>(</w:t>
+      </w:r>
+      <m:oMath>
+        <m:sSup>
+          <m:sSupPr>
+            <m:ctrlPr>
+              <w:rPr>
+                <w:rFonts w:ascii="Cambria Math" w:hAnsi="Cambria Math" w:cstheme="minorHAnsi"/>
+              </w:rPr>
+            </m:ctrlPr>
+          </m:sSupPr>
+          <m:e>
+            <m:r>
+              <w:rPr>
+                <w:rFonts w:ascii="Cambria Math" w:hAnsi="Cambria Math" w:cstheme="minorHAnsi"/>
+              </w:rPr>
+              <m:t>n</m:t>
+            </m:r>
+          </m:e>
+          <m:sup>
+            <m:r>
+              <w:rPr>
+                <w:rFonts w:ascii="Cambria Math" w:hAnsi="Cambria Math" w:cstheme="minorHAnsi"/>
+              </w:rPr>
+              <m:t>2</m:t>
+            </m:r>
+          </m:sup>
+        </m:sSup>
+      </m:oMath>
+      <w:r>
+        <w:rPr>
+          <w:rFonts w:asciiTheme="minorHAnsi" w:hAnsiTheme="minorHAnsi" w:cstheme="minorHAnsi"/>
+        </w:rPr>
+        <w:t xml:space="preserve"> - </w:t>
+      </w:r>
+      <m:oMath>
+        <m:r>
+          <w:rPr>
+            <w:rFonts w:ascii="Cambria Math" w:hAnsi="Cambria Math" w:cstheme="minorHAnsi"/>
+          </w:rPr>
+          <m:t>n</m:t>
+        </m:r>
+      </m:oMath>
+      <w:r>
+        <w:rPr>
+          <w:rFonts w:asciiTheme="minorHAnsi" w:hAnsiTheme="minorHAnsi" w:cstheme="minorHAnsi"/>
+        </w:rPr>
+        <w:t>)</w:t>
+      </w:r>
+    </w:p>
+    <w:p>
+      <w:pPr>
+        <w:jc w:val="both"/>
+        <w:rPr>
+          <w:rFonts w:asciiTheme="minorHAnsi" w:hAnsiTheme="minorHAnsi" w:cstheme="minorHAnsi"/>
+        </w:rPr>
+      </w:pPr>
+    </w:p>
+    <w:p>
+      <w:pPr>
+        <w:jc w:val="both"/>
+        <w:rPr>
+          <w:rFonts w:asciiTheme="minorHAnsi" w:hAnsiTheme="minorHAnsi" w:cstheme="minorHAnsi"/>
+          <w:sz w:val="22"/>
+          <w:szCs w:val="22"/>
+        </w:rPr>
+      </w:pPr>
+      <w:r>
+        <w:rPr>
+          <w:rFonts w:asciiTheme="minorHAnsi" w:hAnsiTheme="minorHAnsi" w:cstheme="minorHAnsi"/>
+          <w:sz w:val="22"/>
+          <w:szCs w:val="22"/>
+        </w:rPr>
+        <w:t xml:space="preserve">As </w:t>
+      </w:r>
+      <w:r>
+        <w:rPr>
+          <w:rFonts w:asciiTheme="minorHAnsi" w:hAnsiTheme="minorHAnsi" w:cstheme="minorHAnsi"/>
+          <w:sz w:val="22"/>
+          <w:szCs w:val="22"/>
+        </w:rPr>
+        <w:t>we</w:t>
+      </w:r>
+      <w:r>
+        <w:rPr>
+          <w:rFonts w:asciiTheme="minorHAnsi" w:hAnsiTheme="minorHAnsi" w:cstheme="minorHAnsi"/>
+          <w:sz w:val="22"/>
+          <w:szCs w:val="22"/>
+        </w:rPr>
+        <w:t xml:space="preserve"> can see</w:t>
+      </w:r>
+      <w:r>
+        <w:rPr>
+          <w:rFonts w:asciiTheme="minorHAnsi" w:hAnsiTheme="minorHAnsi" w:cstheme="minorHAnsi"/>
+          <w:sz w:val="22"/>
+          <w:szCs w:val="22"/>
+        </w:rPr>
+        <w:t xml:space="preserve"> that</w:t>
+      </w:r>
+      <w:r>
+        <w:rPr>
+          <w:rFonts w:asciiTheme="minorHAnsi" w:hAnsiTheme="minorHAnsi" w:cstheme="minorHAnsi"/>
+          <w:sz w:val="22"/>
+          <w:szCs w:val="22"/>
+        </w:rPr>
+        <w:t xml:space="preserve">, the curves representing the recorded data from experiments are </w:t>
+      </w:r>
+      <w:r>
+        <w:rPr>
+          <w:rFonts w:asciiTheme="minorHAnsi" w:hAnsiTheme="minorHAnsi" w:cstheme="minorHAnsi"/>
+          <w:sz w:val="22"/>
+          <w:szCs w:val="22"/>
+        </w:rPr>
+        <w:t>overlapping</w:t>
+      </w:r>
+      <w:r>
+        <w:rPr>
+          <w:rFonts w:asciiTheme="minorHAnsi" w:hAnsiTheme="minorHAnsi" w:cstheme="minorHAnsi"/>
+          <w:sz w:val="22"/>
+          <w:szCs w:val="22"/>
+        </w:rPr>
+        <w:t xml:space="preserve"> to the curves of predicted efficiencies. </w:t>
+      </w:r>
+      <w:r>
+        <w:rPr>
+          <w:rFonts w:asciiTheme="minorHAnsi" w:hAnsiTheme="minorHAnsi" w:cstheme="minorHAnsi"/>
+          <w:sz w:val="22"/>
+          <w:szCs w:val="22"/>
+        </w:rPr>
+        <w:t>This is because the graph representing the recorded data from experiments uses the same equation as predictive one which we derived in Section 2 of this Report.</w:t>
+      </w:r>
+      <w:bookmarkStart w:id="10" w:name="_GoBack"/>
+      <w:bookmarkEnd w:id="10"/>
+    </w:p>
+    <w:p>
+      <w:pPr>
+        <w:jc w:val="both"/>
+        <w:rPr>
+          <w:rFonts w:asciiTheme="minorHAnsi" w:hAnsiTheme="minorHAnsi" w:cstheme="minorHAnsi"/>
+          <w:sz w:val="22"/>
+          <w:szCs w:val="22"/>
+        </w:rPr>
+      </w:pPr>
+      <w:r>
+        <w:rPr>
+          <w:noProof/>
+        </w:rPr>
+        <w:lastRenderedPageBreak/>
+        <w:drawing>
+          <wp:anchor distT="0" distB="0" distL="114300" distR="114300" simplePos="0" relativeHeight="251666432" behindDoc="0" locked="0" layoutInCell="1" allowOverlap="1" wp14:anchorId="1FC08275" wp14:editId="59FFD8DF">
             <wp:simplePos x="0" y="0"/>
             <wp:positionH relativeFrom="column">
               <wp:posOffset>-826770</wp:posOffset>
@@ -15854,7 +16248,7 @@
                     <pic:cNvPicPr/>
                   </pic:nvPicPr>
                   <pic:blipFill rotWithShape="1">
-                    <a:blip r:embed="rId21">
+                    <a:blip r:embed="rId22">
                       <a:extLst>
                         <a:ext uri="{28A0092B-C50C-407E-A947-70E740481C1C}">
                           <a14:useLocalDpi xmlns:a14="http://schemas.microsoft.com/office/drawing/2010/main" val="0"/>
@@ -15906,7 +16300,71 @@
           <w:sz w:val="22"/>
           <w:szCs w:val="22"/>
         </w:rPr>
-        <w:t>Timer Results – graphs with predictive efficiencies</w:t>
+        <w:t>Timer Results –</w:t>
+      </w:r>
+      <w:r>
+        <w:rPr>
+          <w:rFonts w:asciiTheme="minorHAnsi" w:hAnsiTheme="minorHAnsi" w:cstheme="minorHAnsi"/>
+          <w:sz w:val="22"/>
+          <w:szCs w:val="22"/>
+        </w:rPr>
+        <w:t xml:space="preserve"> Comparison of two algorithms using</w:t>
+      </w:r>
+      <w:r>
+        <w:rPr>
+          <w:rFonts w:asciiTheme="minorHAnsi" w:hAnsiTheme="minorHAnsi" w:cstheme="minorHAnsi"/>
+          <w:sz w:val="22"/>
+          <w:szCs w:val="22"/>
+        </w:rPr>
+        <w:t xml:space="preserve"> </w:t>
+      </w:r>
+      <w:r>
+        <w:rPr>
+          <w:rFonts w:asciiTheme="minorHAnsi" w:hAnsiTheme="minorHAnsi" w:cstheme="minorHAnsi"/>
+          <w:sz w:val="22"/>
+          <w:szCs w:val="22"/>
+        </w:rPr>
+        <w:t>g</w:t>
+      </w:r>
+      <w:r>
+        <w:rPr>
+          <w:rFonts w:asciiTheme="minorHAnsi" w:hAnsiTheme="minorHAnsi" w:cstheme="minorHAnsi"/>
+          <w:sz w:val="22"/>
+          <w:szCs w:val="22"/>
+        </w:rPr>
+        <w:t xml:space="preserve">raphs with </w:t>
+      </w:r>
+      <w:r>
+        <w:rPr>
+          <w:rFonts w:asciiTheme="minorHAnsi" w:hAnsiTheme="minorHAnsi" w:cstheme="minorHAnsi"/>
+          <w:sz w:val="22"/>
+          <w:szCs w:val="22"/>
+        </w:rPr>
+        <w:t>p</w:t>
+      </w:r>
+      <w:r>
+        <w:rPr>
+          <w:rFonts w:asciiTheme="minorHAnsi" w:hAnsiTheme="minorHAnsi" w:cstheme="minorHAnsi"/>
+          <w:sz w:val="22"/>
+          <w:szCs w:val="22"/>
+        </w:rPr>
+        <w:t xml:space="preserve">redictive </w:t>
+      </w:r>
+      <w:r>
+        <w:rPr>
+          <w:rFonts w:asciiTheme="minorHAnsi" w:hAnsiTheme="minorHAnsi" w:cstheme="minorHAnsi"/>
+          <w:sz w:val="22"/>
+          <w:szCs w:val="22"/>
+        </w:rPr>
+        <w:t>e</w:t>
+      </w:r>
+      <w:r>
+        <w:rPr>
+          <w:rFonts w:asciiTheme="minorHAnsi" w:hAnsiTheme="minorHAnsi" w:cstheme="minorHAnsi"/>
+          <w:sz w:val="22"/>
+          <w:szCs w:val="22"/>
+        </w:rPr>
+        <w:t>fficiencies</w:t>
       </w:r>
     </w:p>
     <w:p>
@@ -15980,8 +16438,6 @@
         </w:rPr>
         <w:t xml:space="preserve"> </w:t>
       </w:r>
-      <w:bookmarkStart w:id="10" w:name="_GoBack"/>
-      <w:bookmarkEnd w:id="10"/>
       <m:oMath>
         <m:sSup>
           <m:sSupPr>
@@ -16146,7 +16602,23 @@
           <w:sz w:val="22"/>
           <w:szCs w:val="22"/>
         </w:rPr>
-        <w:t xml:space="preserve">As you can see the curves representing the recorded data from experiments are not close to the curves of predicted efficiencies. This is mainly due to the scale of the graph. </w:t>
+        <w:t>As you can see</w:t>
+      </w:r>
+      <w:r>
+        <w:rPr>
+          <w:rFonts w:asciiTheme="minorHAnsi" w:hAnsiTheme="minorHAnsi" w:cstheme="minorHAnsi"/>
+          <w:sz w:val="22"/>
+          <w:szCs w:val="22"/>
+        </w:rPr>
+        <w:t>,</w:t>
+      </w:r>
+      <w:r>
+        <w:rPr>
+          <w:rFonts w:asciiTheme="minorHAnsi" w:hAnsiTheme="minorHAnsi" w:cstheme="minorHAnsi"/>
+          <w:sz w:val="22"/>
+          <w:szCs w:val="22"/>
+        </w:rPr>
+        <w:t xml:space="preserve"> the curves representing the recorded data from experiments are not close to the curves of predicted efficiencies. This is mainly due to the scale of the graph. </w:t>
       </w:r>
       <w:r>
         <w:rPr>
@@ -16302,6 +16774,80 @@
           <w:rFonts w:asciiTheme="minorHAnsi" w:hAnsiTheme="minorHAnsi" w:cstheme="minorHAnsi"/>
           <w:sz w:val="22"/>
           <w:szCs w:val="22"/>
+        </w:rPr>
+      </w:pPr>
+    </w:p>
+    <w:p>
+      <w:pPr>
+        <w:jc w:val="both"/>
+        <w:rPr>
+          <w:rFonts w:asciiTheme="minorHAnsi" w:hAnsiTheme="minorHAnsi" w:cstheme="minorHAnsi"/>
+          <w:sz w:val="22"/>
+          <w:szCs w:val="22"/>
+        </w:rPr>
+      </w:pPr>
+    </w:p>
+    <w:p>
+      <w:pPr>
+        <w:jc w:val="both"/>
+        <w:rPr>
+          <w:rFonts w:asciiTheme="minorHAnsi" w:hAnsiTheme="minorHAnsi" w:cstheme="minorHAnsi"/>
+          <w:sz w:val="22"/>
+          <w:szCs w:val="22"/>
+        </w:rPr>
+      </w:pPr>
+    </w:p>
+    <w:p>
+      <w:pPr>
+        <w:jc w:val="both"/>
+        <w:rPr>
+          <w:rFonts w:asciiTheme="minorHAnsi" w:hAnsiTheme="minorHAnsi" w:cstheme="minorHAnsi"/>
+          <w:sz w:val="22"/>
+          <w:szCs w:val="22"/>
+        </w:rPr>
+      </w:pPr>
+    </w:p>
+    <w:p>
+      <w:pPr>
+        <w:jc w:val="both"/>
+        <w:rPr>
+          <w:rFonts w:asciiTheme="minorHAnsi" w:hAnsiTheme="minorHAnsi" w:cstheme="minorHAnsi"/>
+          <w:sz w:val="22"/>
+          <w:szCs w:val="22"/>
+        </w:rPr>
+      </w:pPr>
+    </w:p>
+    <w:p>
+      <w:pPr>
+        <w:jc w:val="both"/>
+        <w:rPr>
+          <w:rFonts w:asciiTheme="minorHAnsi" w:hAnsiTheme="minorHAnsi" w:cstheme="minorHAnsi"/>
+          <w:sz w:val="22"/>
+          <w:szCs w:val="22"/>
+        </w:rPr>
+      </w:pPr>
+    </w:p>
+    <w:p>
+      <w:pPr>
+        <w:jc w:val="both"/>
+        <w:rPr>
+          <w:rFonts w:asciiTheme="minorHAnsi" w:hAnsiTheme="minorHAnsi" w:cstheme="minorHAnsi"/>
+          <w:b/>
+          <w:bCs/>
+          <w:sz w:val="36"/>
+          <w:szCs w:val="36"/>
+        </w:rPr>
+      </w:pPr>
+    </w:p>
+    <w:p>
+      <w:pPr>
+        <w:jc w:val="both"/>
+        <w:rPr>
+          <w:rFonts w:asciiTheme="minorHAnsi" w:hAnsiTheme="minorHAnsi" w:cstheme="minorHAnsi"/>
+          <w:b/>
+          <w:bCs/>
+          <w:sz w:val="36"/>
+          <w:szCs w:val="36"/>
         </w:rPr>
       </w:pPr>
     </w:p>
@@ -16501,7 +17047,7 @@
                     <pic:cNvPicPr/>
                   </pic:nvPicPr>
                   <pic:blipFill>
-                    <a:blip r:embed="rId22">
+                    <a:blip r:embed="rId23">
                       <a:extLst>
                         <a:ext uri="{28A0092B-C50C-407E-A947-70E740481C1C}">
                           <a14:useLocalDpi xmlns:a14="http://schemas.microsoft.com/office/drawing/2010/main" val="0"/>
@@ -16636,27 +17182,14 @@
                             <w:r>
                               <w:t xml:space="preserve">Figure </w:t>
                             </w:r>
-                            <w:r>
-                              <w:fldChar w:fldCharType="begin"/>
-                            </w:r>
-                            <w:r>
-                              <w:instrText xml:space="preserve"> SEQ Figure \* ARABIC </w:instrText>
-                            </w:r>
-                            <w:r>
-                              <w:fldChar w:fldCharType="separate"/>
-                            </w:r>
-                            <w:r>
-                              <w:rPr>
-                                <w:noProof/>
-                              </w:rPr>
-                              <w:t>7</w:t>
-                            </w:r>
-                            <w:r>
-                              <w:rPr>
-                                <w:noProof/>
-                              </w:rPr>
-                              <w:fldChar w:fldCharType="end"/>
-                            </w:r>
+                            <w:fldSimple w:instr=" SEQ Figure \* ARABIC ">
+                              <w:r>
+                                <w:rPr>
+                                  <w:noProof/>
+                                </w:rPr>
+                                <w:t>7</w:t>
+                              </w:r>
+                            </w:fldSimple>
                             <w:r>
                               <w:t>: formulae 1</w:t>
                             </w:r>
@@ -16687,27 +17220,14 @@
                       <w:r>
                         <w:t xml:space="preserve">Figure </w:t>
                       </w:r>
-                      <w:r>
-                        <w:fldChar w:fldCharType="begin"/>
-                      </w:r>
-                      <w:r>
-                        <w:instrText xml:space="preserve"> SEQ Figure \* ARABIC </w:instrText>
-                      </w:r>
-                      <w:r>
-                        <w:fldChar w:fldCharType="separate"/>
-                      </w:r>
-                      <w:r>
-                        <w:rPr>
-                          <w:noProof/>
-                        </w:rPr>
-                        <w:t>7</w:t>
-                      </w:r>
-                      <w:r>
-                        <w:rPr>
-                          <w:noProof/>
-                        </w:rPr>
-                        <w:fldChar w:fldCharType="end"/>
-                      </w:r>
+                      <w:fldSimple w:instr=" SEQ Figure \* ARABIC ">
+                        <w:r>
+                          <w:rPr>
+                            <w:noProof/>
+                          </w:rPr>
+                          <w:t>7</w:t>
+                        </w:r>
+                      </w:fldSimple>
                       <w:r>
                         <w:t>: formulae 1</w:t>
                       </w:r>
@@ -16788,27 +17308,14 @@
                             <w:r>
                               <w:t xml:space="preserve">Figure </w:t>
                             </w:r>
-                            <w:r>
-                              <w:fldChar w:fldCharType="begin"/>
-                            </w:r>
-                            <w:r>
-                              <w:instrText xml:space="preserve"> SEQ Figure \* ARABIC </w:instrText>
-                            </w:r>
-                            <w:r>
-                              <w:fldChar w:fldCharType="separate"/>
-                            </w:r>
-                            <w:r>
-                              <w:rPr>
-                                <w:noProof/>
-                              </w:rPr>
-                              <w:t>9</w:t>
-                            </w:r>
-                            <w:r>
-                              <w:rPr>
-                                <w:noProof/>
-                              </w:rPr>
-                              <w:fldChar w:fldCharType="end"/>
-                            </w:r>
+                            <w:fldSimple w:instr=" SEQ Figure \* ARABIC ">
+                              <w:r>
+                                <w:rPr>
+                                  <w:noProof/>
+                                </w:rPr>
+                                <w:t>9</w:t>
+                              </w:r>
+                            </w:fldSimple>
                             <w:r>
                               <w:t>: formulae 3</w:t>
                             </w:r>
@@ -16839,27 +17346,14 @@
                       <w:r>
                         <w:t xml:space="preserve">Figure </w:t>
                       </w:r>
-                      <w:r>
-                        <w:fldChar w:fldCharType="begin"/>
-                      </w:r>
-                      <w:r>
-                        <w:instrText xml:space="preserve"> SEQ Figure \* ARABIC </w:instrText>
-                      </w:r>
-                      <w:r>
-                        <w:fldChar w:fldCharType="separate"/>
-                      </w:r>
-                      <w:r>
-                        <w:rPr>
-                          <w:noProof/>
-                        </w:rPr>
-                        <w:t>9</w:t>
-                      </w:r>
-                      <w:r>
-                        <w:rPr>
-                          <w:noProof/>
-                        </w:rPr>
-                        <w:fldChar w:fldCharType="end"/>
-                      </w:r>
+                      <w:fldSimple w:instr=" SEQ Figure \* ARABIC ">
+                        <w:r>
+                          <w:rPr>
+                            <w:noProof/>
+                          </w:rPr>
+                          <w:t>9</w:t>
+                        </w:r>
+                      </w:fldSimple>
                       <w:r>
                         <w:t>: formulae 3</w:t>
                       </w:r>
@@ -16911,7 +17405,7 @@
                     <pic:cNvPicPr/>
                   </pic:nvPicPr>
                   <pic:blipFill>
-                    <a:blip r:embed="rId23" cstate="print">
+                    <a:blip r:embed="rId24" cstate="print">
                       <a:extLst>
                         <a:ext uri="{28A0092B-C50C-407E-A947-70E740481C1C}">
                           <a14:useLocalDpi xmlns:a14="http://schemas.microsoft.com/office/drawing/2010/main" val="0"/>
@@ -17022,27 +17516,14 @@
                             <w:r>
                               <w:t xml:space="preserve">Figure </w:t>
                             </w:r>
-                            <w:r>
-                              <w:fldChar w:fldCharType="begin"/>
-                            </w:r>
-                            <w:r>
-                              <w:instrText xml:space="preserve"> SEQ Figure \* ARABIC </w:instrText>
-                            </w:r>
-                            <w:r>
-                              <w:fldChar w:fldCharType="separate"/>
-                            </w:r>
-                            <w:r>
-                              <w:rPr>
-                                <w:noProof/>
-                              </w:rPr>
-                              <w:t>8</w:t>
-                            </w:r>
-                            <w:r>
-                              <w:rPr>
-                                <w:noProof/>
-                              </w:rPr>
-                              <w:fldChar w:fldCharType="end"/>
-                            </w:r>
+                            <w:fldSimple w:instr=" SEQ Figure \* ARABIC ">
+                              <w:r>
+                                <w:rPr>
+                                  <w:noProof/>
+                                </w:rPr>
+                                <w:t>8</w:t>
+                              </w:r>
+                            </w:fldSimple>
                             <w:r>
                               <w:t>: formulae 2</w:t>
                             </w:r>
@@ -17073,27 +17554,14 @@
                       <w:r>
                         <w:t xml:space="preserve">Figure </w:t>
                       </w:r>
-                      <w:r>
-                        <w:fldChar w:fldCharType="begin"/>
-                      </w:r>
-                      <w:r>
-                        <w:instrText xml:space="preserve"> SEQ Figure \* ARABIC </w:instrText>
-                      </w:r>
-                      <w:r>
-                        <w:fldChar w:fldCharType="separate"/>
-                      </w:r>
-                      <w:r>
-                        <w:rPr>
-                          <w:noProof/>
-                        </w:rPr>
-                        <w:t>8</w:t>
-                      </w:r>
-                      <w:r>
-                        <w:rPr>
-                          <w:noProof/>
-                        </w:rPr>
-                        <w:fldChar w:fldCharType="end"/>
-                      </w:r>
+                      <w:fldSimple w:instr=" SEQ Figure \* ARABIC ">
+                        <w:r>
+                          <w:rPr>
+                            <w:noProof/>
+                          </w:rPr>
+                          <w:t>8</w:t>
+                        </w:r>
+                      </w:fldSimple>
                       <w:r>
                         <w:t>: formulae 2</w:t>
                       </w:r>
@@ -17143,7 +17611,7 @@
                     <pic:cNvPicPr/>
                   </pic:nvPicPr>
                   <pic:blipFill>
-                    <a:blip r:embed="rId24">
+                    <a:blip r:embed="rId25">
                       <a:extLst>
                         <a:ext uri="{28A0092B-C50C-407E-A947-70E740481C1C}">
                           <a14:useLocalDpi xmlns:a14="http://schemas.microsoft.com/office/drawing/2010/main" val="0"/>
@@ -17499,7 +17967,7 @@
                     </pic:cNvPicPr>
                   </pic:nvPicPr>
                   <pic:blipFill>
-                    <a:blip r:embed="rId25">
+                    <a:blip r:embed="rId26">
                       <a:extLst>
                         <a:ext uri="{28A0092B-C50C-407E-A947-70E740481C1C}">
                           <a14:useLocalDpi xmlns:a14="http://schemas.microsoft.com/office/drawing/2010/main" val="0"/>
@@ -17572,7 +18040,7 @@
                     </pic:cNvPicPr>
                   </pic:nvPicPr>
                   <pic:blipFill>
-                    <a:blip r:embed="rId26">
+                    <a:blip r:embed="rId27">
                       <a:extLst>
                         <a:ext uri="{28A0092B-C50C-407E-A947-70E740481C1C}">
                           <a14:useLocalDpi xmlns:a14="http://schemas.microsoft.com/office/drawing/2010/main" val="0"/>
@@ -17728,7 +18196,7 @@
                     </pic:cNvPicPr>
                   </pic:nvPicPr>
                   <pic:blipFill>
-                    <a:blip r:embed="rId27">
+                    <a:blip r:embed="rId28">
                       <a:extLst>
                         <a:ext uri="{28A0092B-C50C-407E-A947-70E740481C1C}">
                           <a14:useLocalDpi xmlns:a14="http://schemas.microsoft.com/office/drawing/2010/main" val="0"/>
@@ -17815,11 +18283,6 @@
         <w:docPartUnique/>
       </w:docPartObj>
     </w:sdtPr>
-    <w:sdtEndPr>
-      <w:rPr>
-        <w:rStyle w:val="PageNumber"/>
-      </w:rPr>
-    </w:sdtEndPr>
     <w:sdtContent>
       <w:p>
         <w:pPr>
@@ -17872,11 +18335,6 @@
         <w:docPartUnique/>
       </w:docPartObj>
     </w:sdtPr>
-    <w:sdtEndPr>
-      <w:rPr>
-        <w:rStyle w:val="PageNumber"/>
-      </w:rPr>
-    </w:sdtEndPr>
     <w:sdtContent>
       <w:p>
         <w:pPr>
@@ -24042,7 +24500,7 @@
 </file>
 
 <file path=customXml/itemProps1.xml><?xml version="1.0" encoding="utf-8"?>
-<ds:datastoreItem xmlns:ds="http://schemas.openxmlformats.org/officeDocument/2006/customXml" ds:itemID="{61E4E229-5AD2-1648-99DF-9C2974C9118F}">
+<ds:datastoreItem xmlns:ds="http://schemas.openxmlformats.org/officeDocument/2006/customXml" ds:itemID="{22A95C32-B634-CA4C-9DCE-8245E174A6F0}">
   <ds:schemaRefs>
     <ds:schemaRef ds:uri="http://schemas.openxmlformats.org/officeDocument/2006/bibliography"/>
   </ds:schemaRefs>

</xml_diff>